<commit_message>
zip2 zip3 + tabusearch
</commit_message>
<xml_diff>
--- a/sprawka/lab2/sprawko.docx
+++ b/sprawka/lab2/sprawko.docx
@@ -207,6 +207,14 @@
                 <w:szCs w:val="20"/>
               </w:rPr>
             </w:pPr>
+            <w:r>
+              <w:rPr>
+                <w:rFonts w:ascii="RoughTypewriter" w:hAnsi="RoughTypewriter"/>
+                <w:sz w:val="20"/>
+                <w:szCs w:val="20"/>
+              </w:rPr>
+              <w:t>2</w:t>
+            </w:r>
           </w:p>
         </w:tc>
         <w:tc>
@@ -250,6 +258,14 @@
                 <w:szCs w:val="20"/>
               </w:rPr>
             </w:pPr>
+            <w:r>
+              <w:rPr>
+                <w:rFonts w:ascii="RoughTypewriter" w:hAnsi="RoughTypewriter"/>
+                <w:sz w:val="20"/>
+                <w:szCs w:val="20"/>
+              </w:rPr>
+              <w:t>3</w:t>
+            </w:r>
           </w:p>
         </w:tc>
         <w:tc>
@@ -296,6 +312,14 @@
                 <w:szCs w:val="20"/>
               </w:rPr>
             </w:pPr>
+            <w:r>
+              <w:rPr>
+                <w:rFonts w:ascii="RoughTypewriter" w:hAnsi="RoughTypewriter"/>
+                <w:sz w:val="20"/>
+                <w:szCs w:val="20"/>
+              </w:rPr>
+              <w:t>4</w:t>
+            </w:r>
           </w:p>
         </w:tc>
         <w:tc>
@@ -339,6 +363,14 @@
                 <w:szCs w:val="20"/>
               </w:rPr>
             </w:pPr>
+            <w:r>
+              <w:rPr>
+                <w:rFonts w:ascii="RoughTypewriter" w:hAnsi="RoughTypewriter"/>
+                <w:sz w:val="20"/>
+                <w:szCs w:val="20"/>
+              </w:rPr>
+              <w:t>6</w:t>
+            </w:r>
           </w:p>
         </w:tc>
         <w:tc>
@@ -385,6 +417,14 @@
                 <w:szCs w:val="20"/>
               </w:rPr>
             </w:pPr>
+            <w:r>
+              <w:rPr>
+                <w:rFonts w:ascii="RoughTypewriter" w:hAnsi="RoughTypewriter"/>
+                <w:sz w:val="20"/>
+                <w:szCs w:val="20"/>
+              </w:rPr>
+              <w:t>7</w:t>
+            </w:r>
           </w:p>
         </w:tc>
         <w:tc>
@@ -428,6 +468,14 @@
                 <w:szCs w:val="20"/>
               </w:rPr>
             </w:pPr>
+            <w:r>
+              <w:rPr>
+                <w:rFonts w:ascii="RoughTypewriter" w:hAnsi="RoughTypewriter"/>
+                <w:sz w:val="20"/>
+                <w:szCs w:val="20"/>
+              </w:rPr>
+              <w:t>9</w:t>
+            </w:r>
           </w:p>
         </w:tc>
         <w:tc>
@@ -474,6 +522,22 @@
                 <w:szCs w:val="20"/>
               </w:rPr>
             </w:pPr>
+            <w:r>
+              <w:rPr>
+                <w:rFonts w:ascii="RoughTypewriter" w:hAnsi="RoughTypewriter"/>
+                <w:sz w:val="20"/>
+                <w:szCs w:val="20"/>
+              </w:rPr>
+              <w:t>1</w:t>
+            </w:r>
+            <w:r>
+              <w:rPr>
+                <w:rFonts w:ascii="RoughTypewriter" w:hAnsi="RoughTypewriter"/>
+                <w:sz w:val="20"/>
+                <w:szCs w:val="20"/>
+              </w:rPr>
+              <w:t>1</w:t>
+            </w:r>
           </w:p>
         </w:tc>
         <w:tc>
@@ -601,7 +665,43 @@
           <w:sz w:val="24"/>
           <w:szCs w:val="24"/>
         </w:rPr>
-        <w:t>Problem komiwojażera (Travelling Salesman problem) polega na znalezieniu minimalnego cyklu Hamiltona (przejście przez wszystkie wierzchołki tylko raz, startując i kończąc w tym samym punkcie) w pełnym grafie ważonym.</w:t>
+        <w:t>Problem komiwojażera (</w:t>
+      </w:r>
+      <w:bookmarkStart w:id="0" w:name="_Hlk87869998"/>
+      <w:r>
+        <w:rPr>
+          <w:i/>
+          <w:iCs/>
+          <w:sz w:val="24"/>
+          <w:szCs w:val="24"/>
+        </w:rPr>
+        <w:t xml:space="preserve">Travelling Salesman </w:t>
+      </w:r>
+      <w:r>
+        <w:rPr>
+          <w:i/>
+          <w:iCs/>
+          <w:sz w:val="24"/>
+          <w:szCs w:val="24"/>
+        </w:rPr>
+        <w:t>P</w:t>
+      </w:r>
+      <w:r>
+        <w:rPr>
+          <w:i/>
+          <w:iCs/>
+          <w:sz w:val="24"/>
+          <w:szCs w:val="24"/>
+        </w:rPr>
+        <w:t>roblem</w:t>
+      </w:r>
+      <w:bookmarkEnd w:id="0"/>
+      <w:r>
+        <w:rPr>
+          <w:sz w:val="24"/>
+          <w:szCs w:val="24"/>
+        </w:rPr>
+        <w:t>) polega na znalezieniu minimalnego cyklu Hamiltona (przejście przez wszystkie wierzchołki tylko raz, startując i kończąc w tym samym punkcie) w pełnym grafie ważonym.</w:t>
       </w:r>
     </w:p>
     <w:p>
@@ -899,7 +999,23 @@
           <w:sz w:val="24"/>
           <w:szCs w:val="24"/>
         </w:rPr>
-        <w:t>programowania dynamicznego (eng. dynamic programming)</w:t>
+        <w:t xml:space="preserve">programowania dynamicznego (eng. </w:t>
+      </w:r>
+      <w:r>
+        <w:rPr>
+          <w:i/>
+          <w:iCs/>
+          <w:sz w:val="24"/>
+          <w:szCs w:val="24"/>
+        </w:rPr>
+        <w:t>dynamic programming</w:t>
+      </w:r>
+      <w:r>
+        <w:rPr>
+          <w:sz w:val="24"/>
+          <w:szCs w:val="24"/>
+        </w:rPr>
+        <w:t>)</w:t>
       </w:r>
       <w:r>
         <w:rPr>
@@ -1233,7 +1349,35 @@
           <w:sz w:val="24"/>
           <w:szCs w:val="24"/>
         </w:rPr>
-        <w:t>Rozwiązanie zaimplementowano w postaci programu opisanego przez poniższy diagram:</w:t>
+        <w:t>Rozwiązanie zaimplementowano w postaci programu opisanego przez poniższ</w:t>
+      </w:r>
+      <w:r>
+        <w:rPr>
+          <w:sz w:val="24"/>
+          <w:szCs w:val="24"/>
+        </w:rPr>
+        <w:t xml:space="preserve">e </w:t>
+      </w:r>
+      <w:r>
+        <w:rPr>
+          <w:sz w:val="24"/>
+          <w:szCs w:val="24"/>
+        </w:rPr>
+        <w:t>diagram</w:t>
+      </w:r>
+      <w:r>
+        <w:rPr>
+          <w:sz w:val="24"/>
+          <w:szCs w:val="24"/>
+        </w:rPr>
+        <w:t>y</w:t>
+      </w:r>
+      <w:r>
+        <w:rPr>
+          <w:sz w:val="24"/>
+          <w:szCs w:val="24"/>
+        </w:rPr>
+        <w:t>:</w:t>
       </w:r>
     </w:p>
     <w:p>
@@ -1251,7 +1395,7 @@
           <w:szCs w:val="24"/>
         </w:rPr>
         <w:drawing>
-          <wp:inline distT="0" distB="0" distL="0" distR="0" wp14:anchorId="6BA2C836" wp14:editId="5EE7BEC5">
+          <wp:inline distT="0" distB="0" distL="0" distR="0" wp14:anchorId="6BA2C836" wp14:editId="4D59ACB0">
             <wp:extent cx="2657846" cy="5725324"/>
             <wp:effectExtent l="0" t="0" r="9525" b="8890"/>
             <wp:docPr id="1" name="Picture 1" descr="Diagram&#10;&#10;Description automatically generated"/>
@@ -1289,6 +1433,26 @@
     </w:p>
     <w:p>
       <w:pPr>
+        <w:jc w:val="center"/>
+        <w:rPr>
+          <w:color w:val="4F81BD" w:themeColor="accent1"/>
+          <w:sz w:val="24"/>
+          <w:szCs w:val="24"/>
+          <w:vertAlign w:val="superscript"/>
+        </w:rPr>
+      </w:pPr>
+      <w:r>
+        <w:rPr>
+          <w:color w:val="4F81BD" w:themeColor="accent1"/>
+          <w:sz w:val="24"/>
+          <w:szCs w:val="24"/>
+          <w:vertAlign w:val="superscript"/>
+        </w:rPr>
+        <w:t>Rysunek 1: Ogólny diagram czynności programu</w:t>
+      </w:r>
+    </w:p>
+    <w:p>
+      <w:pPr>
         <w:ind w:left="397" w:firstLine="398"/>
         <w:jc w:val="both"/>
         <w:rPr>
@@ -1301,28 +1465,21 @@
           <w:sz w:val="24"/>
           <w:szCs w:val="24"/>
         </w:rPr>
-        <w:t>Najpierw inicjalizowane są zmienne, najlepsza ścieżka jest ustawiona na maksymalną wartość (</w:t>
-      </w:r>
-      <w:r>
-        <w:rPr>
-          <w:sz w:val="24"/>
-          <w:szCs w:val="24"/>
-        </w:rPr>
-        <w:t>INT</w:t>
-      </w:r>
-      <w:r>
-        <w:rPr>
-          <w:sz w:val="24"/>
-          <w:szCs w:val="24"/>
-        </w:rPr>
-        <w:t>_MAX)</w:t>
-      </w:r>
-      <w:r>
-        <w:rPr>
-          <w:sz w:val="24"/>
-          <w:szCs w:val="24"/>
-        </w:rPr>
-        <w:t>, maksymanlna maska jest zerowana (</w:t>
+        <w:t>Najpierw inicjalizowane są zmienne, najlepsza ścieżka jest ustawiona na maksymalną wartość</w:t>
+      </w:r>
+      <w:r>
+        <w:rPr>
+          <w:sz w:val="24"/>
+          <w:szCs w:val="24"/>
+        </w:rPr>
+        <w:t xml:space="preserve">, </w:t>
+      </w:r>
+      <w:r>
+        <w:rPr>
+          <w:sz w:val="24"/>
+          <w:szCs w:val="24"/>
+        </w:rPr>
+        <w:t>maksymanlna maska jest zerowana (</w:t>
       </w:r>
       <w:r>
         <w:rPr>
@@ -1340,6 +1497,8 @@
       </w:r>
       <w:r>
         <w:rPr>
+          <w:i/>
+          <w:iCs/>
           <w:sz w:val="24"/>
           <w:szCs w:val="24"/>
           <w:vertAlign w:val="superscript"/>
@@ -1390,52 +1549,19 @@
     </w:p>
     <w:p>
       <w:pPr>
-        <w:jc w:val="both"/>
-        <w:rPr>
-          <w:sz w:val="24"/>
-          <w:szCs w:val="24"/>
-        </w:rPr>
-      </w:pPr>
-    </w:p>
-    <w:p>
-      <w:pPr>
-        <w:jc w:val="both"/>
-        <w:rPr>
-          <w:sz w:val="24"/>
-          <w:szCs w:val="24"/>
-        </w:rPr>
-      </w:pPr>
-      <w:r>
-        <w:rPr>
+        <w:jc w:val="center"/>
+        <w:rPr>
+          <w:sz w:val="24"/>
+          <w:szCs w:val="24"/>
+        </w:rPr>
+      </w:pPr>
+      <w:r>
+        <w:rPr>
+          <w:noProof/>
           <w:sz w:val="24"/>
           <w:szCs w:val="24"/>
         </w:rPr>
         <w:lastRenderedPageBreak/>
-        <w:tab/>
-      </w:r>
-      <w:r>
-        <w:rPr>
-          <w:sz w:val="24"/>
-          <w:szCs w:val="24"/>
-        </w:rPr>
-        <w:tab/>
-        <w:t>Właściwą część algorytmu opisuje diagram:</w:t>
-      </w:r>
-    </w:p>
-    <w:p>
-      <w:pPr>
-        <w:jc w:val="center"/>
-        <w:rPr>
-          <w:sz w:val="24"/>
-          <w:szCs w:val="24"/>
-        </w:rPr>
-      </w:pPr>
-      <w:r>
-        <w:rPr>
-          <w:noProof/>
-          <w:sz w:val="24"/>
-          <w:szCs w:val="24"/>
-        </w:rPr>
         <w:drawing>
           <wp:inline distT="0" distB="0" distL="0" distR="0" wp14:anchorId="181C812C" wp14:editId="05D93107">
             <wp:extent cx="5030470" cy="8610600"/>
@@ -1475,6 +1601,35 @@
     </w:p>
     <w:p>
       <w:pPr>
+        <w:jc w:val="center"/>
+        <w:rPr>
+          <w:color w:val="4F81BD" w:themeColor="accent1"/>
+          <w:sz w:val="24"/>
+          <w:szCs w:val="24"/>
+          <w:vertAlign w:val="superscript"/>
+        </w:rPr>
+      </w:pPr>
+      <w:r>
+        <w:rPr>
+          <w:color w:val="4F81BD" w:themeColor="accent1"/>
+          <w:sz w:val="24"/>
+          <w:szCs w:val="24"/>
+          <w:vertAlign w:val="superscript"/>
+        </w:rPr>
+        <w:t xml:space="preserve">Rysunek 2: </w:t>
+      </w:r>
+      <w:r>
+        <w:rPr>
+          <w:color w:val="4F81BD" w:themeColor="accent1"/>
+          <w:sz w:val="24"/>
+          <w:szCs w:val="24"/>
+          <w:vertAlign w:val="superscript"/>
+        </w:rPr>
+        <w:t>Szczegółowy diagram czynności algorytmu</w:t>
+      </w:r>
+    </w:p>
+    <w:p>
+      <w:pPr>
         <w:pStyle w:val="ListParagraph"/>
         <w:numPr>
           <w:ilvl w:val="0"/>
@@ -1697,15 +1852,13 @@
           <w:szCs w:val="24"/>
         </w:rPr>
       </w:pPr>
-    </w:p>
-    <w:p>
-      <w:pPr>
-        <w:jc w:val="both"/>
-        <w:rPr>
-          <w:sz w:val="24"/>
-          <w:szCs w:val="24"/>
-        </w:rPr>
-      </w:pPr>
+      <w:r>
+        <w:rPr>
+          <w:sz w:val="24"/>
+          <w:szCs w:val="24"/>
+        </w:rPr>
+        <w:t>http://jaroslaw.rudy.staff.iiar.pwr.wroc.pl/files/pea/instances.zip</w:t>
+      </w:r>
     </w:p>
     <w:p>
       <w:pPr>
@@ -1934,7 +2087,21 @@
           <w:sz w:val="24"/>
           <w:szCs w:val="24"/>
         </w:rPr>
-        <w:t xml:space="preserve">Należało zbadać zależność czasu rozwiązania problemu od wielkości instancji. W przypadku algorytmu realizującego przegląd zupełny przestrzeni rozwiązań dopuszczalnych nie występowały parametry programu, które mogły mieć wpływ na czas i jakość uzyskanego wyniku. W związku z tym procedura badawcza polegała na uruchomieniu programu </w:t>
+        <w:t xml:space="preserve">Należało zbadać zależność czasu rozwiązania problemu od wielkości instancji. </w:t>
+      </w:r>
+      <w:r>
+        <w:rPr>
+          <w:sz w:val="24"/>
+          <w:szCs w:val="24"/>
+        </w:rPr>
+        <w:t xml:space="preserve">              </w:t>
+      </w:r>
+      <w:r>
+        <w:rPr>
+          <w:sz w:val="24"/>
+          <w:szCs w:val="24"/>
+        </w:rPr>
+        <w:t xml:space="preserve">W przypadku algorytmu realizującego przegląd zupełny przestrzeni rozwiązań dopuszczalnych nie występowały parametry programu, które mogły mieć wpływ na czas i jakość uzyskanego wyniku. W związku z tym procedura badawcza polegała na uruchomieniu programu </w:t>
       </w:r>
       <w:r>
         <w:rPr>
@@ -2010,7 +2177,21 @@
           <w:sz w:val="24"/>
           <w:szCs w:val="24"/>
         </w:rPr>
-        <w:t>Pomiar czasu został wykonany przy użyciu bilbioteki chrono. Po otrzymaniu wyniku należy go podzielić przez liczbę powtórzeń wywołań algorytmu.</w:t>
+        <w:t xml:space="preserve">Pomiar czasu został </w:t>
+      </w:r>
+      <w:r>
+        <w:rPr>
+          <w:sz w:val="24"/>
+          <w:szCs w:val="24"/>
+        </w:rPr>
+        <w:t>zbadany</w:t>
+      </w:r>
+      <w:r>
+        <w:rPr>
+          <w:sz w:val="24"/>
+          <w:szCs w:val="24"/>
+        </w:rPr>
+        <w:t xml:space="preserve"> przy użyciu bilbioteki chrono. Po otrzymaniu wyniku należy go podzielić przez liczbę powtórzeń wywołań algorytmu.</w:t>
       </w:r>
     </w:p>
     <w:p>
@@ -2027,10 +2208,10 @@
           <w:szCs w:val="24"/>
         </w:rPr>
         <w:drawing>
-          <wp:inline distT="0" distB="0" distL="0" distR="0" wp14:anchorId="04460934" wp14:editId="67AAA81F">
-            <wp:extent cx="5760720" cy="2364740"/>
-            <wp:effectExtent l="0" t="0" r="0" b="0"/>
-            <wp:docPr id="4" name="Picture 4" descr="Text&#10;&#10;Description automatically generated"/>
+          <wp:inline distT="0" distB="0" distL="0" distR="0" wp14:anchorId="43EB0C25" wp14:editId="6CEDA742">
+            <wp:extent cx="5760720" cy="2489200"/>
+            <wp:effectExtent l="0" t="0" r="0" b="6350"/>
+            <wp:docPr id="5" name="Picture 5" descr="A screenshot of a computer&#10;&#10;Description automatically generated with medium confidence"/>
             <wp:cNvGraphicFramePr>
               <a:graphicFrameLocks xmlns:a="http://schemas.openxmlformats.org/drawingml/2006/main" noChangeAspect="1"/>
             </wp:cNvGraphicFramePr>
@@ -2038,7 +2219,7 @@
               <a:graphicData uri="http://schemas.openxmlformats.org/drawingml/2006/picture">
                 <pic:pic xmlns:pic="http://schemas.openxmlformats.org/drawingml/2006/picture">
                   <pic:nvPicPr>
-                    <pic:cNvPr id="4" name="Picture 4" descr="Text&#10;&#10;Description automatically generated"/>
+                    <pic:cNvPr id="5" name="Picture 5" descr="A screenshot of a computer&#10;&#10;Description automatically generated with medium confidence"/>
                     <pic:cNvPicPr/>
                   </pic:nvPicPr>
                   <pic:blipFill>
@@ -2050,7 +2231,7 @@
                   <pic:spPr>
                     <a:xfrm>
                       <a:off x="0" y="0"/>
-                      <a:ext cx="5760720" cy="2364740"/>
+                      <a:ext cx="5760720" cy="2489200"/>
                     </a:xfrm>
                     <a:prstGeom prst="rect">
                       <a:avLst/>
@@ -2140,7 +2321,6 @@
     </w:p>
     <w:p>
       <w:pPr>
-        <w:ind w:left="360" w:firstLine="397"/>
         <w:jc w:val="both"/>
         <w:rPr>
           <w:sz w:val="24"/>
@@ -2190,17 +2370,26 @@
           <w:szCs w:val="24"/>
         </w:rPr>
       </w:pPr>
-      <w:r>
-        <w:rPr>
-          <w:sz w:val="24"/>
-          <w:szCs w:val="24"/>
-        </w:rPr>
-        <w:t>Graf zrealizowano w programie Excel:</w:t>
-      </w:r>
-    </w:p>
-    <w:p>
-      <w:pPr>
-        <w:jc w:val="both"/>
+      <w:bookmarkStart w:id="1" w:name="_Hlk87872515"/>
+      <w:r>
+        <w:rPr>
+          <w:sz w:val="24"/>
+          <w:szCs w:val="24"/>
+        </w:rPr>
+        <w:t xml:space="preserve">Wyniki opracowano </w:t>
+      </w:r>
+      <w:r>
+        <w:rPr>
+          <w:sz w:val="24"/>
+          <w:szCs w:val="24"/>
+        </w:rPr>
+        <w:t>w programie Excel:</w:t>
+      </w:r>
+    </w:p>
+    <w:bookmarkEnd w:id="1"/>
+    <w:p>
+      <w:pPr>
+        <w:jc w:val="center"/>
         <w:rPr>
           <w:sz w:val="24"/>
           <w:szCs w:val="24"/>
@@ -2211,10 +2400,10 @@
           <w:noProof/>
         </w:rPr>
         <w:drawing>
-          <wp:inline distT="0" distB="0" distL="0" distR="0" wp14:anchorId="11874D67" wp14:editId="3BAAC642">
-            <wp:extent cx="5772150" cy="3676650"/>
-            <wp:effectExtent l="0" t="0" r="0" b="0"/>
-            <wp:docPr id="2" name="Chart 2">
+          <wp:inline distT="0" distB="0" distL="0" distR="0" wp14:anchorId="6CE9BB5C" wp14:editId="1190CA31">
+            <wp:extent cx="5760720" cy="3487420"/>
+            <wp:effectExtent l="0" t="0" r="11430" b="17780"/>
+            <wp:docPr id="12" name="Chart 12">
               <a:extLst xmlns:a="http://schemas.openxmlformats.org/drawingml/2006/main">
                 <a:ext uri="{FF2B5EF4-FFF2-40B4-BE49-F238E27FC236}">
                   <a16:creationId xmlns:a16="http://schemas.microsoft.com/office/drawing/2014/main" id="{5BC33617-2BB3-472E-B956-B935C5ADC7F2}"/>
@@ -2233,6 +2422,226 @@
     </w:p>
     <w:p>
       <w:pPr>
+        <w:jc w:val="center"/>
+        <w:rPr>
+          <w:color w:val="4F81BD" w:themeColor="accent1"/>
+          <w:sz w:val="24"/>
+          <w:szCs w:val="24"/>
+          <w:vertAlign w:val="superscript"/>
+        </w:rPr>
+      </w:pPr>
+      <w:bookmarkStart w:id="2" w:name="_Hlk87872633"/>
+      <w:r>
+        <w:rPr>
+          <w:color w:val="4F81BD" w:themeColor="accent1"/>
+          <w:sz w:val="24"/>
+          <w:szCs w:val="24"/>
+          <w:vertAlign w:val="superscript"/>
+        </w:rPr>
+        <w:t>Rysunek</w:t>
+      </w:r>
+      <w:r>
+        <w:rPr>
+          <w:color w:val="4F81BD" w:themeColor="accent1"/>
+          <w:sz w:val="24"/>
+          <w:szCs w:val="24"/>
+          <w:vertAlign w:val="superscript"/>
+        </w:rPr>
+        <w:t xml:space="preserve"> 3: Czasy działania algorytmu dla </w:t>
+      </w:r>
+      <w:r>
+        <w:rPr>
+          <w:i/>
+          <w:iCs/>
+          <w:color w:val="4F81BD" w:themeColor="accent1"/>
+          <w:sz w:val="24"/>
+          <w:szCs w:val="24"/>
+          <w:vertAlign w:val="superscript"/>
+        </w:rPr>
+        <w:t>n</w:t>
+      </w:r>
+      <w:r>
+        <w:rPr>
+          <w:i/>
+          <w:iCs/>
+          <w:color w:val="4F81BD" w:themeColor="accent1"/>
+          <w:sz w:val="24"/>
+          <w:szCs w:val="24"/>
+          <w:vertAlign w:val="superscript"/>
+        </w:rPr>
+        <w:t xml:space="preserve"> </w:t>
+      </w:r>
+      <w:r>
+        <w:rPr>
+          <w:color w:val="4F81BD" w:themeColor="accent1"/>
+          <w:sz w:val="24"/>
+          <w:szCs w:val="24"/>
+          <w:vertAlign w:val="superscript"/>
+        </w:rPr>
+        <w:t>wierzchołków - graf</w:t>
+      </w:r>
+    </w:p>
+    <w:bookmarkEnd w:id="2"/>
+    <w:p>
+      <w:pPr>
+        <w:jc w:val="center"/>
+        <w:rPr>
+          <w:sz w:val="24"/>
+          <w:szCs w:val="24"/>
+        </w:rPr>
+      </w:pPr>
+      <w:r>
+        <w:rPr>
+          <w:sz w:val="24"/>
+          <w:szCs w:val="24"/>
+        </w:rPr>
+        <w:drawing>
+          <wp:inline distT="0" distB="0" distL="0" distR="0" wp14:anchorId="36902F3A" wp14:editId="5470876E">
+            <wp:extent cx="5611008" cy="657317"/>
+            <wp:effectExtent l="0" t="0" r="0" b="9525"/>
+            <wp:docPr id="11" name="Picture 11"/>
+            <wp:cNvGraphicFramePr>
+              <a:graphicFrameLocks xmlns:a="http://schemas.openxmlformats.org/drawingml/2006/main" noChangeAspect="1"/>
+            </wp:cNvGraphicFramePr>
+            <a:graphic xmlns:a="http://schemas.openxmlformats.org/drawingml/2006/main">
+              <a:graphicData uri="http://schemas.openxmlformats.org/drawingml/2006/picture">
+                <pic:pic xmlns:pic="http://schemas.openxmlformats.org/drawingml/2006/picture">
+                  <pic:nvPicPr>
+                    <pic:cNvPr id="1" name=""/>
+                    <pic:cNvPicPr/>
+                  </pic:nvPicPr>
+                  <pic:blipFill>
+                    <a:blip r:embed="rId13"/>
+                    <a:stretch>
+                      <a:fillRect/>
+                    </a:stretch>
+                  </pic:blipFill>
+                  <pic:spPr>
+                    <a:xfrm>
+                      <a:off x="0" y="0"/>
+                      <a:ext cx="5611008" cy="657317"/>
+                    </a:xfrm>
+                    <a:prstGeom prst="rect">
+                      <a:avLst/>
+                    </a:prstGeom>
+                  </pic:spPr>
+                </pic:pic>
+              </a:graphicData>
+            </a:graphic>
+          </wp:inline>
+        </w:drawing>
+      </w:r>
+    </w:p>
+    <w:p>
+      <w:pPr>
+        <w:jc w:val="center"/>
+        <w:rPr>
+          <w:color w:val="4F81BD" w:themeColor="accent1"/>
+          <w:sz w:val="24"/>
+          <w:szCs w:val="24"/>
+          <w:vertAlign w:val="superscript"/>
+        </w:rPr>
+      </w:pPr>
+      <w:bookmarkStart w:id="3" w:name="_Hlk87872639"/>
+      <w:r>
+        <w:rPr>
+          <w:color w:val="4F81BD" w:themeColor="accent1"/>
+          <w:sz w:val="24"/>
+          <w:szCs w:val="24"/>
+          <w:vertAlign w:val="superscript"/>
+        </w:rPr>
+        <w:t>Rysunek</w:t>
+      </w:r>
+      <w:r>
+        <w:rPr>
+          <w:color w:val="4F81BD" w:themeColor="accent1"/>
+          <w:sz w:val="24"/>
+          <w:szCs w:val="24"/>
+          <w:vertAlign w:val="superscript"/>
+        </w:rPr>
+        <w:t xml:space="preserve"> </w:t>
+      </w:r>
+      <w:r>
+        <w:rPr>
+          <w:color w:val="4F81BD" w:themeColor="accent1"/>
+          <w:sz w:val="24"/>
+          <w:szCs w:val="24"/>
+          <w:vertAlign w:val="superscript"/>
+        </w:rPr>
+        <w:t>4:</w:t>
+      </w:r>
+      <w:r>
+        <w:rPr>
+          <w:color w:val="4F81BD" w:themeColor="accent1"/>
+          <w:sz w:val="24"/>
+          <w:szCs w:val="24"/>
+          <w:vertAlign w:val="superscript"/>
+        </w:rPr>
+        <w:t xml:space="preserve"> </w:t>
+      </w:r>
+      <w:r>
+        <w:rPr>
+          <w:color w:val="4F81BD" w:themeColor="accent1"/>
+          <w:sz w:val="24"/>
+          <w:szCs w:val="24"/>
+          <w:vertAlign w:val="superscript"/>
+        </w:rPr>
+        <w:t xml:space="preserve">Czasy działania algorytmu dla </w:t>
+      </w:r>
+      <w:r>
+        <w:rPr>
+          <w:i/>
+          <w:iCs/>
+          <w:color w:val="4F81BD" w:themeColor="accent1"/>
+          <w:sz w:val="24"/>
+          <w:szCs w:val="24"/>
+          <w:vertAlign w:val="superscript"/>
+        </w:rPr>
+        <w:t>n</w:t>
+      </w:r>
+      <w:r>
+        <w:rPr>
+          <w:i/>
+          <w:iCs/>
+          <w:color w:val="4F81BD" w:themeColor="accent1"/>
+          <w:sz w:val="24"/>
+          <w:szCs w:val="24"/>
+          <w:vertAlign w:val="superscript"/>
+        </w:rPr>
+        <w:t xml:space="preserve"> </w:t>
+      </w:r>
+      <w:r>
+        <w:rPr>
+          <w:color w:val="4F81BD" w:themeColor="accent1"/>
+          <w:sz w:val="24"/>
+          <w:szCs w:val="24"/>
+          <w:vertAlign w:val="superscript"/>
+        </w:rPr>
+        <w:t xml:space="preserve">wierzchołków - </w:t>
+      </w:r>
+      <w:r>
+        <w:rPr>
+          <w:color w:val="4F81BD" w:themeColor="accent1"/>
+          <w:sz w:val="24"/>
+          <w:szCs w:val="24"/>
+          <w:vertAlign w:val="superscript"/>
+        </w:rPr>
+        <w:t>tabela</w:t>
+      </w:r>
+    </w:p>
+    <w:bookmarkEnd w:id="3"/>
+    <w:p>
+      <w:pPr>
+        <w:jc w:val="center"/>
+        <w:rPr>
+          <w:sz w:val="24"/>
+          <w:szCs w:val="24"/>
+          <w:vertAlign w:val="superscript"/>
+        </w:rPr>
+      </w:pPr>
+    </w:p>
+    <w:p>
+      <w:pPr>
         <w:jc w:val="both"/>
         <w:rPr>
           <w:sz w:val="24"/>
@@ -2243,11 +2652,12 @@
         <w:rPr>
           <w:noProof/>
         </w:rPr>
+        <w:lastRenderedPageBreak/>
         <w:drawing>
-          <wp:inline distT="0" distB="0" distL="0" distR="0" wp14:anchorId="6081C4ED" wp14:editId="5AE623C6">
-            <wp:extent cx="5760720" cy="3686175"/>
-            <wp:effectExtent l="0" t="0" r="11430" b="9525"/>
-            <wp:docPr id="9" name="Chart 9">
+          <wp:inline distT="0" distB="0" distL="0" distR="0" wp14:anchorId="5563BFD4" wp14:editId="6EC309F2">
+            <wp:extent cx="5372100" cy="3500438"/>
+            <wp:effectExtent l="0" t="0" r="0" b="5080"/>
+            <wp:docPr id="13" name="Chart 13">
               <a:extLst xmlns:a="http://schemas.openxmlformats.org/drawingml/2006/main">
                 <a:ext uri="{FF2B5EF4-FFF2-40B4-BE49-F238E27FC236}">
                   <a16:creationId xmlns:a16="http://schemas.microsoft.com/office/drawing/2014/main" id="{B0ECC7E2-FFA0-4182-A77D-FD8888D48070}"/>
@@ -2257,12 +2667,299 @@
             <wp:cNvGraphicFramePr/>
             <a:graphic xmlns:a="http://schemas.openxmlformats.org/drawingml/2006/main">
               <a:graphicData uri="http://schemas.openxmlformats.org/drawingml/2006/chart">
-                <c:chart xmlns:c="http://schemas.openxmlformats.org/drawingml/2006/chart" xmlns:r="http://schemas.openxmlformats.org/officeDocument/2006/relationships" r:id="rId13"/>
+                <c:chart xmlns:c="http://schemas.openxmlformats.org/drawingml/2006/chart" xmlns:r="http://schemas.openxmlformats.org/officeDocument/2006/relationships" r:id="rId14"/>
               </a:graphicData>
             </a:graphic>
           </wp:inline>
         </w:drawing>
       </w:r>
+    </w:p>
+    <w:p>
+      <w:pPr>
+        <w:jc w:val="center"/>
+        <w:rPr>
+          <w:color w:val="4F81BD" w:themeColor="accent1"/>
+          <w:sz w:val="24"/>
+          <w:szCs w:val="24"/>
+          <w:vertAlign w:val="superscript"/>
+        </w:rPr>
+      </w:pPr>
+      <w:bookmarkStart w:id="4" w:name="_Hlk87872848"/>
+      <w:r>
+        <w:rPr>
+          <w:color w:val="4F81BD" w:themeColor="accent1"/>
+          <w:sz w:val="24"/>
+          <w:szCs w:val="24"/>
+          <w:vertAlign w:val="superscript"/>
+        </w:rPr>
+        <w:t>Rysunek</w:t>
+      </w:r>
+      <w:r>
+        <w:rPr>
+          <w:color w:val="4F81BD" w:themeColor="accent1"/>
+          <w:sz w:val="24"/>
+          <w:szCs w:val="24"/>
+          <w:vertAlign w:val="superscript"/>
+        </w:rPr>
+        <w:t xml:space="preserve"> </w:t>
+      </w:r>
+      <w:r>
+        <w:rPr>
+          <w:color w:val="4F81BD" w:themeColor="accent1"/>
+          <w:sz w:val="24"/>
+          <w:szCs w:val="24"/>
+          <w:vertAlign w:val="superscript"/>
+        </w:rPr>
+        <w:t>5</w:t>
+      </w:r>
+      <w:r>
+        <w:rPr>
+          <w:color w:val="4F81BD" w:themeColor="accent1"/>
+          <w:sz w:val="24"/>
+          <w:szCs w:val="24"/>
+          <w:vertAlign w:val="superscript"/>
+        </w:rPr>
+        <w:t xml:space="preserve">: </w:t>
+      </w:r>
+      <w:r>
+        <w:rPr>
+          <w:color w:val="4F81BD" w:themeColor="accent1"/>
+          <w:sz w:val="24"/>
+          <w:szCs w:val="24"/>
+          <w:vertAlign w:val="superscript"/>
+        </w:rPr>
+        <w:t>Porównanie czasu działania dotychczas opracowanych algorytmów</w:t>
+      </w:r>
+      <w:r>
+        <w:rPr>
+          <w:color w:val="4F81BD" w:themeColor="accent1"/>
+          <w:sz w:val="24"/>
+          <w:szCs w:val="24"/>
+          <w:vertAlign w:val="superscript"/>
+        </w:rPr>
+        <w:t xml:space="preserve"> dla </w:t>
+      </w:r>
+      <w:r>
+        <w:rPr>
+          <w:i/>
+          <w:iCs/>
+          <w:color w:val="4F81BD" w:themeColor="accent1"/>
+          <w:sz w:val="24"/>
+          <w:szCs w:val="24"/>
+          <w:vertAlign w:val="superscript"/>
+        </w:rPr>
+        <w:t>n</w:t>
+      </w:r>
+      <w:r>
+        <w:rPr>
+          <w:i/>
+          <w:iCs/>
+          <w:color w:val="4F81BD" w:themeColor="accent1"/>
+          <w:sz w:val="24"/>
+          <w:szCs w:val="24"/>
+          <w:vertAlign w:val="superscript"/>
+        </w:rPr>
+        <w:t xml:space="preserve"> </w:t>
+      </w:r>
+      <w:r>
+        <w:rPr>
+          <w:color w:val="4F81BD" w:themeColor="accent1"/>
+          <w:sz w:val="24"/>
+          <w:szCs w:val="24"/>
+          <w:vertAlign w:val="superscript"/>
+        </w:rPr>
+        <w:t>wierzchołków - graf</w:t>
+      </w:r>
+    </w:p>
+    <w:bookmarkEnd w:id="4"/>
+    <w:p>
+      <w:pPr>
+        <w:jc w:val="both"/>
+        <w:rPr>
+          <w:sz w:val="16"/>
+          <w:szCs w:val="16"/>
+        </w:rPr>
+      </w:pPr>
+    </w:p>
+    <w:p>
+      <w:pPr>
+        <w:jc w:val="both"/>
+        <w:rPr>
+          <w:sz w:val="16"/>
+          <w:szCs w:val="16"/>
+        </w:rPr>
+      </w:pPr>
+    </w:p>
+    <w:p>
+      <w:pPr>
+        <w:jc w:val="both"/>
+        <w:rPr>
+          <w:sz w:val="16"/>
+          <w:szCs w:val="16"/>
+        </w:rPr>
+      </w:pPr>
+    </w:p>
+    <w:p>
+      <w:pPr>
+        <w:jc w:val="both"/>
+        <w:rPr>
+          <w:sz w:val="16"/>
+          <w:szCs w:val="16"/>
+        </w:rPr>
+      </w:pPr>
+    </w:p>
+    <w:p>
+      <w:pPr>
+        <w:jc w:val="both"/>
+        <w:rPr>
+          <w:sz w:val="16"/>
+          <w:szCs w:val="16"/>
+        </w:rPr>
+      </w:pPr>
+    </w:p>
+    <w:p>
+      <w:pPr>
+        <w:jc w:val="both"/>
+        <w:rPr>
+          <w:sz w:val="16"/>
+          <w:szCs w:val="16"/>
+        </w:rPr>
+      </w:pPr>
+    </w:p>
+    <w:p>
+      <w:pPr>
+        <w:jc w:val="both"/>
+        <w:rPr>
+          <w:sz w:val="16"/>
+          <w:szCs w:val="16"/>
+        </w:rPr>
+      </w:pPr>
+    </w:p>
+    <w:p>
+      <w:pPr>
+        <w:jc w:val="both"/>
+        <w:rPr>
+          <w:sz w:val="16"/>
+          <w:szCs w:val="16"/>
+        </w:rPr>
+      </w:pPr>
+    </w:p>
+    <w:p>
+      <w:pPr>
+        <w:jc w:val="both"/>
+        <w:rPr>
+          <w:sz w:val="16"/>
+          <w:szCs w:val="16"/>
+        </w:rPr>
+      </w:pPr>
+    </w:p>
+    <w:p>
+      <w:pPr>
+        <w:jc w:val="both"/>
+        <w:rPr>
+          <w:sz w:val="16"/>
+          <w:szCs w:val="16"/>
+        </w:rPr>
+      </w:pPr>
+    </w:p>
+    <w:p>
+      <w:pPr>
+        <w:jc w:val="both"/>
+        <w:rPr>
+          <w:sz w:val="16"/>
+          <w:szCs w:val="16"/>
+        </w:rPr>
+      </w:pPr>
+    </w:p>
+    <w:p>
+      <w:pPr>
+        <w:jc w:val="both"/>
+        <w:rPr>
+          <w:sz w:val="16"/>
+          <w:szCs w:val="16"/>
+        </w:rPr>
+      </w:pPr>
+    </w:p>
+    <w:p>
+      <w:pPr>
+        <w:jc w:val="both"/>
+        <w:rPr>
+          <w:sz w:val="16"/>
+          <w:szCs w:val="16"/>
+        </w:rPr>
+      </w:pPr>
+    </w:p>
+    <w:p>
+      <w:pPr>
+        <w:jc w:val="both"/>
+        <w:rPr>
+          <w:sz w:val="16"/>
+          <w:szCs w:val="16"/>
+        </w:rPr>
+      </w:pPr>
+    </w:p>
+    <w:p>
+      <w:pPr>
+        <w:jc w:val="both"/>
+        <w:rPr>
+          <w:sz w:val="16"/>
+          <w:szCs w:val="16"/>
+        </w:rPr>
+      </w:pPr>
+    </w:p>
+    <w:p>
+      <w:pPr>
+        <w:jc w:val="both"/>
+        <w:rPr>
+          <w:sz w:val="16"/>
+          <w:szCs w:val="16"/>
+        </w:rPr>
+      </w:pPr>
+    </w:p>
+    <w:p>
+      <w:pPr>
+        <w:jc w:val="both"/>
+        <w:rPr>
+          <w:sz w:val="16"/>
+          <w:szCs w:val="16"/>
+        </w:rPr>
+      </w:pPr>
+    </w:p>
+    <w:p>
+      <w:pPr>
+        <w:jc w:val="both"/>
+        <w:rPr>
+          <w:sz w:val="16"/>
+          <w:szCs w:val="16"/>
+        </w:rPr>
+      </w:pPr>
+    </w:p>
+    <w:p>
+      <w:pPr>
+        <w:jc w:val="both"/>
+        <w:rPr>
+          <w:sz w:val="16"/>
+          <w:szCs w:val="16"/>
+        </w:rPr>
+      </w:pPr>
+    </w:p>
+    <w:p>
+      <w:pPr>
+        <w:jc w:val="both"/>
+        <w:rPr>
+          <w:sz w:val="16"/>
+          <w:szCs w:val="16"/>
+        </w:rPr>
+      </w:pPr>
+    </w:p>
+    <w:p>
+      <w:pPr>
+        <w:jc w:val="both"/>
+        <w:rPr>
+          <w:sz w:val="16"/>
+          <w:szCs w:val="16"/>
+        </w:rPr>
+      </w:pPr>
     </w:p>
     <w:p>
       <w:pPr>
@@ -2350,7 +3047,35 @@
           <w:sz w:val="24"/>
           <w:szCs w:val="24"/>
         </w:rPr>
-        <w:t xml:space="preserve">Krzywa wzrostu czasu względem wielkości instancji ma charakter wykładniczy (rysunek 1). Nałożenie krzywej </w:t>
+        <w:t>Krzywa wzrostu czasu względem wielkości instancji ma charakter wykładniczy (</w:t>
+      </w:r>
+      <w:r>
+        <w:rPr>
+          <w:sz w:val="24"/>
+          <w:szCs w:val="24"/>
+        </w:rPr>
+        <w:t>R</w:t>
+      </w:r>
+      <w:r>
+        <w:rPr>
+          <w:sz w:val="24"/>
+          <w:szCs w:val="24"/>
+        </w:rPr>
+        <w:t xml:space="preserve">ysunek </w:t>
+      </w:r>
+      <w:r>
+        <w:rPr>
+          <w:sz w:val="24"/>
+          <w:szCs w:val="24"/>
+        </w:rPr>
+        <w:t>3</w:t>
+      </w:r>
+      <w:r>
+        <w:rPr>
+          <w:sz w:val="24"/>
+          <w:szCs w:val="24"/>
+        </w:rPr>
+        <w:t xml:space="preserve">). Nałożenie krzywej </w:t>
       </w:r>
       <w:r>
         <w:rPr>
@@ -2703,7 +3428,7 @@
       </w:pPr>
     </w:p>
     <w:sectPr>
-      <w:footerReference w:type="default" r:id="rId14"/>
+      <w:footerReference w:type="default" r:id="rId15"/>
       <w:pgSz w:w="11906" w:h="16838"/>
       <w:pgMar w:top="1417" w:right="1417" w:bottom="1417" w:left="1417" w:header="708" w:footer="708" w:gutter="0"/>
       <w:cols w:space="708"/>
@@ -4831,7 +5556,7 @@
               <c:strCache>
                 <c:ptCount val="1"/>
                 <c:pt idx="0">
-                  <c:v>time [ms]</c:v>
+                  <c:v>time [s]</c:v>
                 </c:pt>
               </c:strCache>
             </c:strRef>
@@ -4862,10 +5587,10 @@
           </c:marker>
           <c:cat>
             <c:numRef>
-              <c:f>Sheet1!$O$7:$O$18</c:f>
+              <c:f>Sheet1!$O$7:$O$20</c:f>
               <c:numCache>
                 <c:formatCode>General</c:formatCode>
-                <c:ptCount val="12"/>
+                <c:ptCount val="14"/>
                 <c:pt idx="0">
                   <c:v>15</c:v>
                 </c:pt>
@@ -4901,54 +5626,60 @@
                 </c:pt>
                 <c:pt idx="11">
                   <c:v>26</c:v>
+                </c:pt>
+                <c:pt idx="12">
+                  <c:v>27</c:v>
+                </c:pt>
+                <c:pt idx="13">
+                  <c:v>28</c:v>
                 </c:pt>
               </c:numCache>
             </c:numRef>
           </c:cat>
           <c:val>
             <c:numRef>
-              <c:f>Sheet1!$P$7:$P$18</c:f>
+              <c:f>Sheet1!$P$7:$P$20</c:f>
               <c:numCache>
                 <c:formatCode>General</c:formatCode>
-                <c:ptCount val="12"/>
-                <c:pt idx="0">
-                  <c:v>1.2495799999999999</c:v>
-                </c:pt>
-                <c:pt idx="2">
-                  <c:v>61.766800000000003</c:v>
+                <c:ptCount val="14"/>
+                <c:pt idx="0" formatCode="0.0000">
+                  <c:v>1.2495799999999999E-3</c:v>
+                </c:pt>
+                <c:pt idx="2" formatCode="0.0000">
+                  <c:v>6.1766800000000004E-2</c:v>
                 </c:pt>
                 <c:pt idx="6">
-                  <c:v>1435.7</c:v>
+                  <c:v>1.4357</c:v>
                 </c:pt>
                 <c:pt idx="7">
-                  <c:v>3083.1</c:v>
-                </c:pt>
-                <c:pt idx="9">
-                  <c:v>14576.8</c:v>
-                </c:pt>
-                <c:pt idx="11">
-                  <c:v>52440.3</c:v>
+                  <c:v>3.0831</c:v>
+                </c:pt>
+                <c:pt idx="9" formatCode="0.000">
+                  <c:v>14.576799999999999</c:v>
+                </c:pt>
+                <c:pt idx="11" formatCode="0.000">
+                  <c:v>52.440300000000001</c:v>
                 </c:pt>
               </c:numCache>
             </c:numRef>
           </c:val>
-          <c:smooth val="0"/>
+          <c:smooth val="1"/>
           <c:extLst>
             <c:ext xmlns:c16="http://schemas.microsoft.com/office/drawing/2014/chart" uri="{C3380CC4-5D6E-409C-BE32-E72D297353CC}">
-              <c16:uniqueId val="{00000000-2D26-4F5B-8EBC-21CB3EC9C245}"/>
+              <c16:uniqueId val="{00000000-95E0-4D82-A651-999305FDCA21}"/>
             </c:ext>
           </c:extLst>
         </c:ser>
         <c:ser>
-          <c:idx val="1"/>
-          <c:order val="1"/>
+          <c:idx val="2"/>
+          <c:order val="2"/>
           <c:tx>
             <c:strRef>
-              <c:f>Sheet1!$Q$3</c:f>
+              <c:f>Sheet1!$R$3</c:f>
               <c:strCache>
                 <c:ptCount val="1"/>
                 <c:pt idx="0">
-                  <c:v>expected time [ms]</c:v>
+                  <c:v>expected time [s]</c:v>
                 </c:pt>
               </c:strCache>
             </c:strRef>
@@ -4957,9 +5688,11 @@
             <a:ln w="28575" cap="rnd">
               <a:solidFill>
                 <a:schemeClr val="accent2">
-                  <a:alpha val="40000"/>
+                  <a:lumMod val="60000"/>
+                  <a:lumOff val="40000"/>
                 </a:schemeClr>
               </a:solidFill>
+              <a:prstDash val="solid"/>
               <a:round/>
             </a:ln>
             <a:effectLst/>
@@ -4969,12 +5702,16 @@
             <c:size val="5"/>
             <c:spPr>
               <a:solidFill>
-                <a:schemeClr val="accent2"/>
+                <a:schemeClr val="accent2">
+                  <a:lumMod val="60000"/>
+                  <a:lumOff val="40000"/>
+                </a:schemeClr>
               </a:solidFill>
               <a:ln w="9525">
                 <a:solidFill>
                   <a:schemeClr val="accent2">
-                    <a:alpha val="40000"/>
+                    <a:lumMod val="60000"/>
+                    <a:lumOff val="40000"/>
                   </a:schemeClr>
                 </a:solidFill>
               </a:ln>
@@ -4983,10 +5720,10 @@
           </c:marker>
           <c:cat>
             <c:numRef>
-              <c:f>Sheet1!$O$7:$O$18</c:f>
+              <c:f>Sheet1!$O$7:$O$20</c:f>
               <c:numCache>
                 <c:formatCode>General</c:formatCode>
-                <c:ptCount val="12"/>
+                <c:ptCount val="14"/>
                 <c:pt idx="0">
                   <c:v>15</c:v>
                 </c:pt>
@@ -5022,59 +5759,65 @@
                 </c:pt>
                 <c:pt idx="11">
                   <c:v>26</c:v>
+                </c:pt>
+                <c:pt idx="12">
+                  <c:v>27</c:v>
+                </c:pt>
+                <c:pt idx="13">
+                  <c:v>28</c:v>
                 </c:pt>
               </c:numCache>
             </c:numRef>
           </c:cat>
           <c:val>
             <c:numRef>
-              <c:f>Sheet1!$Q$7:$Q$18</c:f>
+              <c:f>Sheet1!$R$7:$R$20</c:f>
               <c:numCache>
                 <c:formatCode>General</c:formatCode>
-                <c:ptCount val="12"/>
-                <c:pt idx="0">
-                  <c:v>9.8303999999999991</c:v>
-                </c:pt>
-                <c:pt idx="1">
-                  <c:v>22.369621333333335</c:v>
-                </c:pt>
-                <c:pt idx="2">
-                  <c:v>50.506410666666667</c:v>
-                </c:pt>
-                <c:pt idx="3">
-                  <c:v>113.246208</c:v>
-                </c:pt>
-                <c:pt idx="4">
-                  <c:v>252.35729066666667</c:v>
-                </c:pt>
-                <c:pt idx="5">
-                  <c:v>559.24053333333336</c:v>
-                </c:pt>
-                <c:pt idx="6">
-                  <c:v>1233.125376</c:v>
-                </c:pt>
-                <c:pt idx="7">
-                  <c:v>2706.7241813333335</c:v>
-                </c:pt>
-                <c:pt idx="8">
-                  <c:v>5916.7648426666665</c:v>
-                </c:pt>
-                <c:pt idx="9">
-                  <c:v>12884.901888</c:v>
-                </c:pt>
-                <c:pt idx="10">
-                  <c:v>27962.026666666668</c:v>
-                </c:pt>
-                <c:pt idx="11">
-                  <c:v>60487.456085333331</c:v>
+                <c:ptCount val="14"/>
+                <c:pt idx="2" formatCode="0.0000">
+                  <c:v>9.8303999999999996E-3</c:v>
+                </c:pt>
+                <c:pt idx="3" formatCode="0.0000">
+                  <c:v>2.2369621333333336E-2</c:v>
+                </c:pt>
+                <c:pt idx="4" formatCode="0.0000">
+                  <c:v>5.0506410666666668E-2</c:v>
+                </c:pt>
+                <c:pt idx="5" formatCode="0.0000">
+                  <c:v>0.113246208</c:v>
+                </c:pt>
+                <c:pt idx="6" formatCode="0.0000">
+                  <c:v>0.25235729066666668</c:v>
+                </c:pt>
+                <c:pt idx="7" formatCode="0.0000">
+                  <c:v>0.55924053333333335</c:v>
+                </c:pt>
+                <c:pt idx="8" formatCode="0.0000">
+                  <c:v>1.2331253760000001</c:v>
+                </c:pt>
+                <c:pt idx="9" formatCode="0.0000">
+                  <c:v>2.7067241813333336</c:v>
+                </c:pt>
+                <c:pt idx="10" formatCode="0.0000">
+                  <c:v>5.9167648426666668</c:v>
+                </c:pt>
+                <c:pt idx="11" formatCode="0.000">
+                  <c:v>12.884901888</c:v>
+                </c:pt>
+                <c:pt idx="12" formatCode="0.000">
+                  <c:v>27.96202666666667</c:v>
+                </c:pt>
+                <c:pt idx="13" formatCode="0.000">
+                  <c:v>60.487456085333335</c:v>
                 </c:pt>
               </c:numCache>
             </c:numRef>
           </c:val>
-          <c:smooth val="0"/>
+          <c:smooth val="1"/>
           <c:extLst>
             <c:ext xmlns:c16="http://schemas.microsoft.com/office/drawing/2014/chart" uri="{C3380CC4-5D6E-409C-BE32-E72D297353CC}">
-              <c16:uniqueId val="{00000001-2D26-4F5B-8EBC-21CB3EC9C245}"/>
+              <c16:uniqueId val="{00000001-95E0-4D82-A651-999305FDCA21}"/>
             </c:ext>
           </c:extLst>
         </c:ser>
@@ -5090,6 +5833,175 @@
         <c:smooth val="0"/>
         <c:axId val="1471491792"/>
         <c:axId val="1482048864"/>
+        <c:extLst>
+          <c:ext xmlns:c15="http://schemas.microsoft.com/office/drawing/2012/chart" uri="{02D57815-91ED-43cb-92C2-25804820EDAC}">
+            <c15:filteredLineSeries>
+              <c15:ser>
+                <c:idx val="1"/>
+                <c:order val="1"/>
+                <c:tx>
+                  <c:strRef>
+                    <c:extLst>
+                      <c:ext uri="{02D57815-91ED-43cb-92C2-25804820EDAC}">
+                        <c15:formulaRef>
+                          <c15:sqref>Sheet1!$Q$3</c15:sqref>
+                        </c15:formulaRef>
+                      </c:ext>
+                    </c:extLst>
+                    <c:strCache>
+                      <c:ptCount val="1"/>
+                      <c:pt idx="0">
+                        <c:v>expected time [s]</c:v>
+                      </c:pt>
+                    </c:strCache>
+                  </c:strRef>
+                </c:tx>
+                <c:spPr>
+                  <a:ln w="28575" cap="rnd">
+                    <a:solidFill>
+                      <a:schemeClr val="accent2">
+                        <a:alpha val="40000"/>
+                      </a:schemeClr>
+                    </a:solidFill>
+                    <a:round/>
+                  </a:ln>
+                  <a:effectLst/>
+                </c:spPr>
+                <c:marker>
+                  <c:symbol val="circle"/>
+                  <c:size val="5"/>
+                  <c:spPr>
+                    <a:solidFill>
+                      <a:schemeClr val="accent2"/>
+                    </a:solidFill>
+                    <a:ln w="9525">
+                      <a:solidFill>
+                        <a:schemeClr val="accent2">
+                          <a:alpha val="40000"/>
+                        </a:schemeClr>
+                      </a:solidFill>
+                    </a:ln>
+                    <a:effectLst/>
+                  </c:spPr>
+                </c:marker>
+                <c:cat>
+                  <c:numRef>
+                    <c:extLst>
+                      <c:ext uri="{02D57815-91ED-43cb-92C2-25804820EDAC}">
+                        <c15:formulaRef>
+                          <c15:sqref>Sheet1!$O$7:$O$20</c15:sqref>
+                        </c15:formulaRef>
+                      </c:ext>
+                    </c:extLst>
+                    <c:numCache>
+                      <c:formatCode>General</c:formatCode>
+                      <c:ptCount val="14"/>
+                      <c:pt idx="0">
+                        <c:v>15</c:v>
+                      </c:pt>
+                      <c:pt idx="1">
+                        <c:v>16</c:v>
+                      </c:pt>
+                      <c:pt idx="2">
+                        <c:v>17</c:v>
+                      </c:pt>
+                      <c:pt idx="3">
+                        <c:v>18</c:v>
+                      </c:pt>
+                      <c:pt idx="4">
+                        <c:v>19</c:v>
+                      </c:pt>
+                      <c:pt idx="5">
+                        <c:v>20</c:v>
+                      </c:pt>
+                      <c:pt idx="6">
+                        <c:v>21</c:v>
+                      </c:pt>
+                      <c:pt idx="7">
+                        <c:v>22</c:v>
+                      </c:pt>
+                      <c:pt idx="8">
+                        <c:v>23</c:v>
+                      </c:pt>
+                      <c:pt idx="9">
+                        <c:v>24</c:v>
+                      </c:pt>
+                      <c:pt idx="10">
+                        <c:v>25</c:v>
+                      </c:pt>
+                      <c:pt idx="11">
+                        <c:v>26</c:v>
+                      </c:pt>
+                      <c:pt idx="12">
+                        <c:v>27</c:v>
+                      </c:pt>
+                      <c:pt idx="13">
+                        <c:v>28</c:v>
+                      </c:pt>
+                    </c:numCache>
+                  </c:numRef>
+                </c:cat>
+                <c:val>
+                  <c:numRef>
+                    <c:extLst>
+                      <c:ext uri="{02D57815-91ED-43cb-92C2-25804820EDAC}">
+                        <c15:formulaRef>
+                          <c15:sqref>Sheet1!$Q$7:$Q$20</c15:sqref>
+                        </c15:formulaRef>
+                      </c:ext>
+                    </c:extLst>
+                    <c:numCache>
+                      <c:formatCode>General</c:formatCode>
+                      <c:ptCount val="14"/>
+                      <c:pt idx="0">
+                        <c:v>9.8303999999999996E-3</c:v>
+                      </c:pt>
+                      <c:pt idx="1">
+                        <c:v>2.2369621333333336E-2</c:v>
+                      </c:pt>
+                      <c:pt idx="2">
+                        <c:v>5.0506410666666668E-2</c:v>
+                      </c:pt>
+                      <c:pt idx="3">
+                        <c:v>0.113246208</c:v>
+                      </c:pt>
+                      <c:pt idx="4">
+                        <c:v>0.25235729066666668</c:v>
+                      </c:pt>
+                      <c:pt idx="5">
+                        <c:v>0.55924053333333335</c:v>
+                      </c:pt>
+                      <c:pt idx="6">
+                        <c:v>1.2331253760000001</c:v>
+                      </c:pt>
+                      <c:pt idx="7">
+                        <c:v>2.7067241813333336</c:v>
+                      </c:pt>
+                      <c:pt idx="8">
+                        <c:v>5.9167648426666668</c:v>
+                      </c:pt>
+                      <c:pt idx="9">
+                        <c:v>12.884901888</c:v>
+                      </c:pt>
+                      <c:pt idx="10">
+                        <c:v>27.96202666666667</c:v>
+                      </c:pt>
+                      <c:pt idx="11">
+                        <c:v>60.487456085333335</c:v>
+                      </c:pt>
+                    </c:numCache>
+                  </c:numRef>
+                </c:val>
+                <c:smooth val="0"/>
+                <c:extLst>
+                  <c:ext xmlns:c16="http://schemas.microsoft.com/office/drawing/2014/chart" uri="{C3380CC4-5D6E-409C-BE32-E72D297353CC}">
+                    <c16:uniqueId val="{00000002-95E0-4D82-A651-999305FDCA21}"/>
+                  </c:ext>
+                </c:extLst>
+              </c15:ser>
+            </c15:filteredLineSeries>
+          </c:ext>
+        </c:extLst>
       </c:lineChart>
       <c:catAx>
         <c:axId val="1471491792"/>
@@ -5099,7 +6011,7 @@
         <c:delete val="0"/>
         <c:axPos val="b"/>
         <c:numFmt formatCode="General" sourceLinked="1"/>
-        <c:majorTickMark val="none"/>
+        <c:majorTickMark val="out"/>
         <c:minorTickMark val="none"/>
         <c:tickLblPos val="nextTo"/>
         <c:spPr>
@@ -5188,7 +6100,7 @@
                 </a:r>
                 <a:r>
                   <a:rPr lang="en-GB" baseline="0"/>
-                  <a:t> [ms]</a:t>
+                  <a:t> [s]</a:t>
                 </a:r>
                 <a:endParaRPr lang="en-GB"/>
               </a:p>
@@ -5223,8 +6135,8 @@
             </a:p>
           </c:txPr>
         </c:title>
-        <c:numFmt formatCode="General" sourceLinked="1"/>
-        <c:majorTickMark val="none"/>
+        <c:numFmt formatCode="0.0000" sourceLinked="1"/>
+        <c:majorTickMark val="out"/>
         <c:minorTickMark val="none"/>
         <c:tickLblPos val="nextTo"/>
         <c:spPr>
@@ -5258,45 +6170,6 @@
         <c:crosses val="autoZero"/>
         <c:crossBetween val="between"/>
       </c:valAx>
-      <c:dTable>
-        <c:showHorzBorder val="1"/>
-        <c:showVertBorder val="1"/>
-        <c:showOutline val="1"/>
-        <c:showKeys val="1"/>
-        <c:spPr>
-          <a:noFill/>
-          <a:ln w="9525" cap="flat" cmpd="sng" algn="ctr">
-            <a:solidFill>
-              <a:schemeClr val="tx1">
-                <a:lumMod val="15000"/>
-                <a:lumOff val="85000"/>
-              </a:schemeClr>
-            </a:solidFill>
-            <a:round/>
-          </a:ln>
-          <a:effectLst/>
-        </c:spPr>
-        <c:txPr>
-          <a:bodyPr rot="0" spcFirstLastPara="1" vertOverflow="ellipsis" vert="horz" wrap="square" anchor="ctr" anchorCtr="1"/>
-          <a:lstStyle/>
-          <a:p>
-            <a:pPr rtl="0">
-              <a:defRPr sz="900" b="0" i="0" u="none" strike="noStrike" kern="1200" baseline="0">
-                <a:solidFill>
-                  <a:schemeClr val="tx1">
-                    <a:lumMod val="65000"/>
-                    <a:lumOff val="35000"/>
-                  </a:schemeClr>
-                </a:solidFill>
-                <a:latin typeface="+mn-lt"/>
-                <a:ea typeface="+mn-ea"/>
-                <a:cs typeface="+mn-cs"/>
-              </a:defRPr>
-            </a:pPr>
-            <a:endParaRPr lang="en-US"/>
-          </a:p>
-        </c:txPr>
-      </c:dTable>
       <c:spPr>
         <a:noFill/>
         <a:ln>
@@ -5305,6 +6178,37 @@
         <a:effectLst/>
       </c:spPr>
     </c:plotArea>
+    <c:legend>
+      <c:legendPos val="b"/>
+      <c:overlay val="0"/>
+      <c:spPr>
+        <a:noFill/>
+        <a:ln>
+          <a:noFill/>
+        </a:ln>
+        <a:effectLst/>
+      </c:spPr>
+      <c:txPr>
+        <a:bodyPr rot="0" spcFirstLastPara="1" vertOverflow="ellipsis" vert="horz" wrap="square" anchor="ctr" anchorCtr="1"/>
+        <a:lstStyle/>
+        <a:p>
+          <a:pPr>
+            <a:defRPr sz="900" b="0" i="0" u="none" strike="noStrike" kern="1200" baseline="0">
+              <a:solidFill>
+                <a:schemeClr val="tx1">
+                  <a:lumMod val="65000"/>
+                  <a:lumOff val="35000"/>
+                </a:schemeClr>
+              </a:solidFill>
+              <a:latin typeface="+mn-lt"/>
+              <a:ea typeface="+mn-ea"/>
+              <a:cs typeface="+mn-cs"/>
+            </a:defRPr>
+          </a:pPr>
+          <a:endParaRPr lang="en-US"/>
+        </a:p>
+      </c:txPr>
+    </c:legend>
     <c:plotVisOnly val="1"/>
     <c:dispBlanksAs val="span"/>
     <c:showDLblsOverMax val="0"/>
@@ -5429,7 +6333,7 @@
               <c:strCache>
                 <c:ptCount val="1"/>
                 <c:pt idx="0">
-                  <c:v>BruteForce [ms]</c:v>
+                  <c:v>BruteForce [s]</c:v>
                 </c:pt>
               </c:strCache>
             </c:strRef>
@@ -5525,33 +6429,33 @@
             <c:numRef>
               <c:f>Sheet1!$F$4:$F$21</c:f>
               <c:numCache>
-                <c:formatCode>General</c:formatCode>
+                <c:formatCode>0.0000</c:formatCode>
                 <c:ptCount val="18"/>
                 <c:pt idx="0">
-                  <c:v>0.40467000000000003</c:v>
+                  <c:v>4.0467000000000004E-4</c:v>
                 </c:pt>
                 <c:pt idx="1">
-                  <c:v>3.7264000000000004</c:v>
+                  <c:v>3.7264000000000004E-3</c:v>
                 </c:pt>
                 <c:pt idx="2">
-                  <c:v>41.132999999999996</c:v>
+                  <c:v>4.1132999999999996E-2</c:v>
                 </c:pt>
                 <c:pt idx="3">
-                  <c:v>473.62</c:v>
+                  <c:v>0.47361999999999999</c:v>
                 </c:pt>
                 <c:pt idx="4">
-                  <c:v>5922.9800000000005</c:v>
-                </c:pt>
-                <c:pt idx="5">
-                  <c:v>81866.7</c:v>
+                  <c:v>5.9229800000000008</c:v>
+                </c:pt>
+                <c:pt idx="5" formatCode="0.000">
+                  <c:v>81.866699999999994</c:v>
                 </c:pt>
               </c:numCache>
             </c:numRef>
           </c:val>
-          <c:smooth val="0"/>
+          <c:smooth val="1"/>
           <c:extLst>
             <c:ext xmlns:c16="http://schemas.microsoft.com/office/drawing/2014/chart" uri="{C3380CC4-5D6E-409C-BE32-E72D297353CC}">
-              <c16:uniqueId val="{00000000-9B9C-4F51-80A2-33EFB27F6892}"/>
+              <c16:uniqueId val="{00000000-BE35-45D2-A677-C2FDF7CF9673}"/>
             </c:ext>
           </c:extLst>
         </c:ser>
@@ -5564,7 +6468,7 @@
               <c:strCache>
                 <c:ptCount val="1"/>
                 <c:pt idx="0">
-                  <c:v>Held-Karp</c:v>
+                  <c:v>Held-Karp [s]</c:v>
                 </c:pt>
               </c:strCache>
             </c:strRef>
@@ -5664,28 +6568,28 @@
               <c:numCache>
                 <c:formatCode>General</c:formatCode>
                 <c:ptCount val="18"/>
-                <c:pt idx="8">
-                  <c:v>61.766800000000003</c:v>
-                </c:pt>
-                <c:pt idx="12">
-                  <c:v>1435.7</c:v>
-                </c:pt>
-                <c:pt idx="13">
-                  <c:v>3083.1</c:v>
-                </c:pt>
-                <c:pt idx="15">
-                  <c:v>14576.8</c:v>
-                </c:pt>
-                <c:pt idx="17">
-                  <c:v>52440.3</c:v>
+                <c:pt idx="8" formatCode="0.0000">
+                  <c:v>6.1766800000000004E-2</c:v>
+                </c:pt>
+                <c:pt idx="12" formatCode="0.0000">
+                  <c:v>1.4357</c:v>
+                </c:pt>
+                <c:pt idx="13" formatCode="0.0000">
+                  <c:v>3.0831</c:v>
+                </c:pt>
+                <c:pt idx="15" formatCode="0.000">
+                  <c:v>14.576799999999999</c:v>
+                </c:pt>
+                <c:pt idx="17" formatCode="0.000">
+                  <c:v>52.440300000000001</c:v>
                 </c:pt>
               </c:numCache>
             </c:numRef>
           </c:val>
-          <c:smooth val="0"/>
+          <c:smooth val="1"/>
           <c:extLst>
             <c:ext xmlns:c16="http://schemas.microsoft.com/office/drawing/2014/chart" uri="{C3380CC4-5D6E-409C-BE32-E72D297353CC}">
-              <c16:uniqueId val="{00000001-9B9C-4F51-80A2-33EFB27F6892}"/>
+              <c16:uniqueId val="{00000001-BE35-45D2-A677-C2FDF7CF9673}"/>
             </c:ext>
           </c:extLst>
         </c:ser>
@@ -5799,7 +6703,7 @@
                 </a:r>
                 <a:r>
                   <a:rPr lang="en-GB" baseline="0"/>
-                  <a:t> [ms]</a:t>
+                  <a:t> [s]</a:t>
                 </a:r>
                 <a:endParaRPr lang="en-GB"/>
               </a:p>
@@ -5834,7 +6738,7 @@
             </a:p>
           </c:txPr>
         </c:title>
-        <c:numFmt formatCode="General" sourceLinked="1"/>
+        <c:numFmt formatCode="0.0000" sourceLinked="1"/>
         <c:majorTickMark val="none"/>
         <c:minorTickMark val="none"/>
         <c:tickLblPos val="nextTo"/>

</xml_diff>

<commit_message>
updates for my love
</commit_message>
<xml_diff>
--- a/sprawka/lab2/sprawko.docx
+++ b/sprawka/lab2/sprawko.docx
@@ -2204,6 +2204,7 @@
       </w:pPr>
       <w:r>
         <w:rPr>
+          <w:noProof/>
           <w:sz w:val="24"/>
           <w:szCs w:val="24"/>
         </w:rPr>
@@ -2400,10 +2401,10 @@
           <w:noProof/>
         </w:rPr>
         <w:drawing>
-          <wp:inline distT="0" distB="0" distL="0" distR="0" wp14:anchorId="6CE9BB5C" wp14:editId="1190CA31">
+          <wp:inline distT="0" distB="0" distL="0" distR="0" wp14:anchorId="2E06DAD6" wp14:editId="2C69E67F">
             <wp:extent cx="5760720" cy="3487420"/>
             <wp:effectExtent l="0" t="0" r="11430" b="17780"/>
-            <wp:docPr id="12" name="Chart 12">
+            <wp:docPr id="2" name="Chart 2">
               <a:extLst xmlns:a="http://schemas.openxmlformats.org/drawingml/2006/main">
                 <a:ext uri="{FF2B5EF4-FFF2-40B4-BE49-F238E27FC236}">
                   <a16:creationId xmlns:a16="http://schemas.microsoft.com/office/drawing/2014/main" id="{5BC33617-2BB3-472E-B956-B935C5ADC7F2}"/>
@@ -2492,6 +2493,7 @@
       </w:pPr>
       <w:r>
         <w:rPr>
+          <w:noProof/>
           <w:sz w:val="24"/>
           <w:szCs w:val="24"/>
         </w:rPr>
@@ -2559,16 +2561,7 @@
           <w:szCs w:val="24"/>
           <w:vertAlign w:val="superscript"/>
         </w:rPr>
-        <w:t xml:space="preserve"> </w:t>
-      </w:r>
-      <w:r>
-        <w:rPr>
-          <w:color w:val="4F81BD" w:themeColor="accent1"/>
-          <w:sz w:val="24"/>
-          <w:szCs w:val="24"/>
-          <w:vertAlign w:val="superscript"/>
-        </w:rPr>
-        <w:t>4:</w:t>
+        <w:t xml:space="preserve"> 4:</w:t>
       </w:r>
       <w:r>
         <w:rPr>
@@ -2617,16 +2610,7 @@
           <w:szCs w:val="24"/>
           <w:vertAlign w:val="superscript"/>
         </w:rPr>
-        <w:t xml:space="preserve">wierzchołków - </w:t>
-      </w:r>
-      <w:r>
-        <w:rPr>
-          <w:color w:val="4F81BD" w:themeColor="accent1"/>
-          <w:sz w:val="24"/>
-          <w:szCs w:val="24"/>
-          <w:vertAlign w:val="superscript"/>
-        </w:rPr>
-        <w:t>tabela</w:t>
+        <w:t>wierzchołków - tabela</w:t>
       </w:r>
     </w:p>
     <w:bookmarkEnd w:id="3"/>
@@ -2654,10 +2638,10 @@
         </w:rPr>
         <w:lastRenderedPageBreak/>
         <w:drawing>
-          <wp:inline distT="0" distB="0" distL="0" distR="0" wp14:anchorId="5563BFD4" wp14:editId="6EC309F2">
+          <wp:inline distT="0" distB="0" distL="0" distR="0" wp14:anchorId="10A05545" wp14:editId="71F3EB3D">
             <wp:extent cx="5372100" cy="3500438"/>
             <wp:effectExtent l="0" t="0" r="0" b="5080"/>
-            <wp:docPr id="13" name="Chart 13">
+            <wp:docPr id="4" name="Chart 4">
               <a:extLst xmlns:a="http://schemas.openxmlformats.org/drawingml/2006/main">
                 <a:ext uri="{FF2B5EF4-FFF2-40B4-BE49-F238E27FC236}">
                   <a16:creationId xmlns:a16="http://schemas.microsoft.com/office/drawing/2014/main" id="{B0ECC7E2-FFA0-4182-A77D-FD8888D48070}"/>
@@ -2701,43 +2685,7 @@
           <w:szCs w:val="24"/>
           <w:vertAlign w:val="superscript"/>
         </w:rPr>
-        <w:t xml:space="preserve"> </w:t>
-      </w:r>
-      <w:r>
-        <w:rPr>
-          <w:color w:val="4F81BD" w:themeColor="accent1"/>
-          <w:sz w:val="24"/>
-          <w:szCs w:val="24"/>
-          <w:vertAlign w:val="superscript"/>
-        </w:rPr>
-        <w:t>5</w:t>
-      </w:r>
-      <w:r>
-        <w:rPr>
-          <w:color w:val="4F81BD" w:themeColor="accent1"/>
-          <w:sz w:val="24"/>
-          <w:szCs w:val="24"/>
-          <w:vertAlign w:val="superscript"/>
-        </w:rPr>
-        <w:t xml:space="preserve">: </w:t>
-      </w:r>
-      <w:r>
-        <w:rPr>
-          <w:color w:val="4F81BD" w:themeColor="accent1"/>
-          <w:sz w:val="24"/>
-          <w:szCs w:val="24"/>
-          <w:vertAlign w:val="superscript"/>
-        </w:rPr>
-        <w:t>Porównanie czasu działania dotychczas opracowanych algorytmów</w:t>
-      </w:r>
-      <w:r>
-        <w:rPr>
-          <w:color w:val="4F81BD" w:themeColor="accent1"/>
-          <w:sz w:val="24"/>
-          <w:szCs w:val="24"/>
-          <w:vertAlign w:val="superscript"/>
-        </w:rPr>
-        <w:t xml:space="preserve"> dla </w:t>
+        <w:t xml:space="preserve"> 5: Porównanie czasu działania dotychczas opracowanych algorytmów dla </w:t>
       </w:r>
       <w:r>
         <w:rPr>
@@ -5566,6 +5514,7 @@
               <a:solidFill>
                 <a:schemeClr val="accent1"/>
               </a:solidFill>
+              <a:prstDash val="sysDash"/>
               <a:round/>
             </a:ln>
             <a:effectLst/>
@@ -5666,7 +5615,7 @@
           <c:smooth val="1"/>
           <c:extLst>
             <c:ext xmlns:c16="http://schemas.microsoft.com/office/drawing/2014/chart" uri="{C3380CC4-5D6E-409C-BE32-E72D297353CC}">
-              <c16:uniqueId val="{00000000-95E0-4D82-A651-999305FDCA21}"/>
+              <c16:uniqueId val="{00000000-6D05-42CA-9D36-2A29EF9E4A21}"/>
             </c:ext>
           </c:extLst>
         </c:ser>
@@ -5698,25 +5647,7 @@
             <a:effectLst/>
           </c:spPr>
           <c:marker>
-            <c:symbol val="circle"/>
-            <c:size val="5"/>
-            <c:spPr>
-              <a:solidFill>
-                <a:schemeClr val="accent2">
-                  <a:lumMod val="60000"/>
-                  <a:lumOff val="40000"/>
-                </a:schemeClr>
-              </a:solidFill>
-              <a:ln w="9525">
-                <a:solidFill>
-                  <a:schemeClr val="accent2">
-                    <a:lumMod val="60000"/>
-                    <a:lumOff val="40000"/>
-                  </a:schemeClr>
-                </a:solidFill>
-              </a:ln>
-              <a:effectLst/>
-            </c:spPr>
+            <c:symbol val="none"/>
           </c:marker>
           <c:cat>
             <c:numRef>
@@ -5817,7 +5748,7 @@
           <c:smooth val="1"/>
           <c:extLst>
             <c:ext xmlns:c16="http://schemas.microsoft.com/office/drawing/2014/chart" uri="{C3380CC4-5D6E-409C-BE32-E72D297353CC}">
-              <c16:uniqueId val="{00000001-95E0-4D82-A651-999305FDCA21}"/>
+              <c16:uniqueId val="{00000001-6D05-42CA-9D36-2A29EF9E4A21}"/>
             </c:ext>
           </c:extLst>
         </c:ser>
@@ -5995,7 +5926,7 @@
                 <c:smooth val="0"/>
                 <c:extLst>
                   <c:ext xmlns:c16="http://schemas.microsoft.com/office/drawing/2014/chart" uri="{C3380CC4-5D6E-409C-BE32-E72D297353CC}">
-                    <c16:uniqueId val="{00000002-95E0-4D82-A651-999305FDCA21}"/>
+                    <c16:uniqueId val="{00000002-6D05-42CA-9D36-2A29EF9E4A21}"/>
                   </c:ext>
                 </c:extLst>
               </c15:ser>
@@ -6329,7 +6260,7 @@
           <c:order val="0"/>
           <c:tx>
             <c:strRef>
-              <c:f>Sheet1!$F$3</c:f>
+              <c:f>[wyniki.xlsx]Sheet1!$F$3</c:f>
               <c:strCache>
                 <c:ptCount val="1"/>
                 <c:pt idx="0">
@@ -6343,6 +6274,7 @@
               <a:solidFill>
                 <a:schemeClr val="accent1"/>
               </a:solidFill>
+              <a:prstDash val="sysDash"/>
               <a:round/>
             </a:ln>
             <a:effectLst/>
@@ -6364,7 +6296,7 @@
           </c:marker>
           <c:cat>
             <c:numRef>
-              <c:f>Sheet1!$E$4:$E$21</c:f>
+              <c:f>[wyniki.xlsx]Sheet1!$E$4:$E$21</c:f>
               <c:numCache>
                 <c:formatCode>General</c:formatCode>
                 <c:ptCount val="18"/>
@@ -6427,7 +6359,7 @@
           </c:cat>
           <c:val>
             <c:numRef>
-              <c:f>Sheet1!$F$4:$F$21</c:f>
+              <c:f>[wyniki.xlsx]Sheet1!$F$4:$F$21</c:f>
               <c:numCache>
                 <c:formatCode>0.0000</c:formatCode>
                 <c:ptCount val="18"/>
@@ -6455,7 +6387,7 @@
           <c:smooth val="1"/>
           <c:extLst>
             <c:ext xmlns:c16="http://schemas.microsoft.com/office/drawing/2014/chart" uri="{C3380CC4-5D6E-409C-BE32-E72D297353CC}">
-              <c16:uniqueId val="{00000000-BE35-45D2-A677-C2FDF7CF9673}"/>
+              <c16:uniqueId val="{00000000-9921-45B5-8691-F0C3D7737C65}"/>
             </c:ext>
           </c:extLst>
         </c:ser>
@@ -6464,7 +6396,7 @@
           <c:order val="1"/>
           <c:tx>
             <c:strRef>
-              <c:f>Sheet1!$G$3</c:f>
+              <c:f>[wyniki.xlsx]Sheet1!$G$3</c:f>
               <c:strCache>
                 <c:ptCount val="1"/>
                 <c:pt idx="0">
@@ -6478,6 +6410,7 @@
               <a:solidFill>
                 <a:schemeClr val="accent2"/>
               </a:solidFill>
+              <a:prstDash val="sysDash"/>
               <a:round/>
             </a:ln>
             <a:effectLst/>
@@ -6501,7 +6434,7 @@
           </c:marker>
           <c:cat>
             <c:numRef>
-              <c:f>Sheet1!$E$4:$E$21</c:f>
+              <c:f>[wyniki.xlsx]Sheet1!$E$4:$E$21</c:f>
               <c:numCache>
                 <c:formatCode>General</c:formatCode>
                 <c:ptCount val="18"/>
@@ -6564,7 +6497,7 @@
           </c:cat>
           <c:val>
             <c:numRef>
-              <c:f>Sheet1!$G$4:$G$21</c:f>
+              <c:f>[wyniki.xlsx]Sheet1!$G$4:$G$21</c:f>
               <c:numCache>
                 <c:formatCode>General</c:formatCode>
                 <c:ptCount val="18"/>
@@ -6589,7 +6522,7 @@
           <c:smooth val="1"/>
           <c:extLst>
             <c:ext xmlns:c16="http://schemas.microsoft.com/office/drawing/2014/chart" uri="{C3380CC4-5D6E-409C-BE32-E72D297353CC}">
-              <c16:uniqueId val="{00000001-BE35-45D2-A677-C2FDF7CF9673}"/>
+              <c16:uniqueId val="{00000001-9921-45B5-8691-F0C3D7737C65}"/>
             </c:ext>
           </c:extLst>
         </c:ser>

</xml_diff>